<commit_message>
Update Relazione Progetto INFO III.docx
</commit_message>
<xml_diff>
--- a/documentazione/Relazione Progetto INFO III.docx
+++ b/documentazione/Relazione Progetto INFO III.docx
@@ -2842,6 +2842,7 @@
       </w:pPr>
       <w:bookmarkStart w:id="1" w:name="_Toc96548326"/>
       <w:r>
+        <w:lastRenderedPageBreak/>
         <w:t>Obiettivo</w:t>
       </w:r>
       <w:bookmarkEnd w:id="1"/>
@@ -3070,6 +3071,7 @@
       </w:pPr>
       <w:bookmarkStart w:id="2" w:name="_Toc96548327"/>
       <w:r>
+        <w:lastRenderedPageBreak/>
         <w:t>W3C</w:t>
       </w:r>
       <w:bookmarkEnd w:id="2"/>
@@ -3252,6 +3254,7 @@
       </w:pPr>
       <w:bookmarkStart w:id="3" w:name="_Toc96548328"/>
       <w:r>
+        <w:lastRenderedPageBreak/>
         <w:t>LoRaWan</w:t>
       </w:r>
       <w:bookmarkEnd w:id="3"/>
@@ -3276,23 +3279,7 @@
           <w:i/>
           <w:iCs/>
         </w:rPr>
-        <w:t>"</w:t>
-      </w:r>
-      <w:proofErr w:type="spellStart"/>
-      <w:r>
-        <w:rPr>
-          <w:i/>
-          <w:iCs/>
-        </w:rPr>
-        <w:t>things</w:t>
-      </w:r>
-      <w:proofErr w:type="spellEnd"/>
-      <w:r>
-        <w:rPr>
-          <w:i/>
-          <w:iCs/>
-        </w:rPr>
-        <w:t>"</w:t>
+        <w:t>"things"</w:t>
       </w:r>
       <w:r>
         <w:t xml:space="preserve"> alimentat</w:t>
@@ -3487,6 +3474,7 @@
     </w:p>
     <w:p>
       <w:r>
+        <w:lastRenderedPageBreak/>
         <w:t xml:space="preserve">LoRaWan definisce il protocollo di comunicazione e l'architettura di sistema (livello applicativo del modello ISO/OSI) ,mentre </w:t>
       </w:r>
       <w:r>
@@ -3616,6 +3604,7 @@
       </w:pPr>
       <w:bookmarkStart w:id="4" w:name="_Toc96548329"/>
       <w:r>
+        <w:lastRenderedPageBreak/>
         <w:t>MAPE-K loop</w:t>
       </w:r>
       <w:bookmarkEnd w:id="4"/>
@@ -3646,55 +3635,7 @@
           <w:i/>
           <w:iCs/>
         </w:rPr>
-        <w:t xml:space="preserve">“An </w:t>
-      </w:r>
-      <w:proofErr w:type="spellStart"/>
-      <w:r>
-        <w:rPr>
-          <w:i/>
-          <w:iCs/>
-        </w:rPr>
-        <w:t>architectural</w:t>
-      </w:r>
-      <w:proofErr w:type="spellEnd"/>
-      <w:r>
-        <w:rPr>
-          <w:i/>
-          <w:iCs/>
-        </w:rPr>
-        <w:t xml:space="preserve"> </w:t>
-      </w:r>
-      <w:proofErr w:type="spellStart"/>
-      <w:r>
-        <w:rPr>
-          <w:i/>
-          <w:iCs/>
-        </w:rPr>
-        <w:t>blueprint</w:t>
-      </w:r>
-      <w:proofErr w:type="spellEnd"/>
-      <w:r>
-        <w:rPr>
-          <w:i/>
-          <w:iCs/>
-        </w:rPr>
-        <w:t xml:space="preserve"> for </w:t>
-      </w:r>
-      <w:proofErr w:type="spellStart"/>
-      <w:r>
-        <w:rPr>
-          <w:i/>
-          <w:iCs/>
-        </w:rPr>
-        <w:t>autonomic</w:t>
-      </w:r>
-      <w:proofErr w:type="spellEnd"/>
-      <w:r>
-        <w:rPr>
-          <w:i/>
-          <w:iCs/>
-        </w:rPr>
-        <w:t xml:space="preserve"> computing”.</w:t>
+        <w:t>“An architectural blueprint for autonomic computing”.</w:t>
       </w:r>
       <w:r>
         <w:t xml:space="preserve"> L’intento è quello di creare un ambiente informatico con le capacità di autogestione e auto-adattamento dinamico a seconda delle</w:t>
@@ -3893,6 +3834,7 @@
       </w:pPr>
       <w:bookmarkStart w:id="5" w:name="_Toc96548330"/>
       <w:r>
+        <w:lastRenderedPageBreak/>
         <w:t>MQTT</w:t>
       </w:r>
       <w:bookmarkEnd w:id="5"/>
@@ -4128,7 +4070,11 @@
         <w:t>Un broker MQTT, inoltre,</w:t>
       </w:r>
       <w:r>
-        <w:t xml:space="preserve"> è in grado di memorizzare i messaggi che non possono essere inviati a client non connessi in un buffer. Ciò è molto utile in situazioni in cui le connessioni di rete non sono affidabili. Per supportare la consegna affidabile dei messaggi, il protocollo supporta tre diversi tipi di </w:t>
+        <w:t xml:space="preserve"> è in grado di memorizzare i messaggi che non possono essere inviati a client non connessi in un buffer. Ciò è molto utile in situazioni in cui le connessioni di rete non sono affidabili. Per supportare la consegna affidabile dei </w:t>
+      </w:r>
+      <w:r>
+        <w:lastRenderedPageBreak/>
+        <w:t xml:space="preserve">messaggi, il protocollo supporta tre diversi tipi di </w:t>
       </w:r>
       <w:r>
         <w:t xml:space="preserve">messaggi di </w:t>
@@ -4180,6 +4126,7 @@
         <w:rPr>
           <w:lang w:val="en-GB"/>
         </w:rPr>
+        <w:lastRenderedPageBreak/>
         <w:t>Chirp</w:t>
       </w:r>
       <w:r>
@@ -4517,15 +4464,7 @@
       </w:r>
       <w:proofErr w:type="spellEnd"/>
       <w:r>
-        <w:t xml:space="preserve"> (attraverso uno o più gateway </w:t>
-      </w:r>
-      <w:proofErr w:type="spellStart"/>
-      <w:r>
-        <w:t>LoRa</w:t>
-      </w:r>
-      <w:proofErr w:type="spellEnd"/>
-      <w:r>
-        <w:t>). Questi dispositivi potrebbero essere ad esempio sensori che misurano la qualità dell'aria, la temperatura, l'umidità, la posizione...</w:t>
+        <w:t xml:space="preserve"> (attraverso uno o più gateway LoRa). Questi dispositivi potrebbero essere ad esempio sensori che misurano la qualità dell'aria, la temperatura, l'umidità, la posizione...</w:t>
       </w:r>
     </w:p>
     <w:p>
@@ -4535,15 +4474,7 @@
         </w:rPr>
       </w:pPr>
       <w:r>
-        <w:t xml:space="preserve">Un gateway </w:t>
-      </w:r>
-      <w:proofErr w:type="spellStart"/>
-      <w:r>
-        <w:t>LoRa</w:t>
-      </w:r>
-      <w:proofErr w:type="spellEnd"/>
-      <w:r>
-        <w:t xml:space="preserve"> ascolta (di solito) 8 o più canali contemporaneamente e inoltra i dati ricevuti dai dispositivi a un server di rete </w:t>
+        <w:t xml:space="preserve">Un gateway LoRa ascolta (di solito) 8 o più canali contemporaneamente e inoltra i dati ricevuti dai dispositivi a un server di rete </w:t>
       </w:r>
       <w:proofErr w:type="spellStart"/>
       <w:r>
@@ -4559,15 +4490,7 @@
       </w:r>
       <w:proofErr w:type="spellEnd"/>
       <w:r>
-        <w:t xml:space="preserve">). Il software in esecuzione sul </w:t>
-      </w:r>
-      <w:proofErr w:type="spellStart"/>
-      <w:r>
-        <w:t>LoRa</w:t>
-      </w:r>
-      <w:proofErr w:type="spellEnd"/>
-      <w:r>
-        <w:t xml:space="preserve"> Gateway responsabile della ricezione e dell'invio è chiamato </w:t>
+        <w:t xml:space="preserve">). Il software in esecuzione sul LoRa Gateway responsabile della ricezione e dell'invio è chiamato </w:t>
       </w:r>
       <w:proofErr w:type="spellStart"/>
       <w:r>
@@ -4666,7 +4589,14 @@
         <w:rPr>
           <w:szCs w:val="28"/>
         </w:rPr>
-        <w:t xml:space="preserve"> di un gateway Lora che inoltra i pacchetti RF ricevuti dal concentratore a un server tramite un collegamento IP/UDP ed emette i pacchetti RF inviati dal server. Può anche emettere un segnale beacon sincrono GPS a livello di rete utilizzato per coordinare tutti i nodi della rete.</w:t>
+        <w:t xml:space="preserve"> di un gateway Lora che inoltra i pacchetti RF ricevuti dal concentratore a un server tramite un collegamento IP/UDP ed emette i pacchetti RF inviati dal server. Può anche emettere un segnale beacon </w:t>
+      </w:r>
+      <w:r>
+        <w:rPr>
+          <w:szCs w:val="28"/>
+        </w:rPr>
+        <w:lastRenderedPageBreak/>
+        <w:t>sincrono GPS a livello di rete utilizzato per coordinare tutti i nodi della rete.</w:t>
       </w:r>
       <w:r>
         <w:rPr>
@@ -5098,6 +5028,7 @@
       </w:pPr>
       <w:bookmarkStart w:id="8" w:name="_Toc96548333"/>
       <w:r>
+        <w:lastRenderedPageBreak/>
         <w:t>Analisi dei requisiti</w:t>
       </w:r>
       <w:bookmarkEnd w:id="8"/>
@@ -5108,6 +5039,7 @@
         <w:t>Di seguito vengono elencati gli obiettivi che si vogliono raggiungere con questo progetto.</w:t>
       </w:r>
     </w:p>
+    <w:p/>
     <w:p>
       <w:pPr>
         <w:pStyle w:val="Titolo3"/>
@@ -5117,11 +5049,6 @@
         <w:t>R0 – Azioni di riconfigurazione per allungamento del ciclo di vita delle sentinelle:</w:t>
       </w:r>
       <w:bookmarkEnd w:id="9"/>
-    </w:p>
-    <w:p>
-      <w:pPr>
-        <w:pStyle w:val="Paragrafoelenco"/>
-      </w:pPr>
     </w:p>
     <w:p>
       <w:r>
@@ -5564,6 +5491,7 @@
                 <w:sz w:val="22"/>
                 <w:lang w:eastAsia="it-IT"/>
               </w:rPr>
+              <w:lastRenderedPageBreak/>
               <w:t>Scenario</w:t>
             </w:r>
           </w:p>
@@ -6460,15 +6388,7 @@
       </w:r>
       <w:proofErr w:type="spellEnd"/>
       <w:r>
-        <w:t xml:space="preserve"> mandato da un nodo </w:t>
-      </w:r>
-      <w:proofErr w:type="spellStart"/>
-      <w:r>
-        <w:t>edge</w:t>
-      </w:r>
-      <w:proofErr w:type="spellEnd"/>
-      <w:r>
-        <w:t xml:space="preserve">, </w:t>
+        <w:t xml:space="preserve"> mandato da un nodo edge, </w:t>
       </w:r>
       <w:proofErr w:type="spellStart"/>
       <w:r>
@@ -6496,15 +6416,7 @@
       </w:r>
       <w:proofErr w:type="spellEnd"/>
       <w:r>
-        <w:t xml:space="preserve"> mandato dal server e/o da un nodo </w:t>
-      </w:r>
-      <w:proofErr w:type="spellStart"/>
-      <w:r>
-        <w:t>edge</w:t>
-      </w:r>
-      <w:proofErr w:type="spellEnd"/>
-      <w:r>
-        <w:t xml:space="preserve">, </w:t>
+        <w:t xml:space="preserve"> mandato dal server e/o da un nodo edge, </w:t>
       </w:r>
       <w:proofErr w:type="spellStart"/>
       <w:r>
@@ -6532,15 +6444,7 @@
       </w:r>
       <w:proofErr w:type="spellEnd"/>
       <w:r>
-        <w:t xml:space="preserve"> mandato dai nodi </w:t>
-      </w:r>
-      <w:proofErr w:type="spellStart"/>
-      <w:r>
-        <w:t>edge</w:t>
-      </w:r>
-      <w:proofErr w:type="spellEnd"/>
-      <w:r>
-        <w:t xml:space="preserve">, </w:t>
+        <w:t xml:space="preserve"> mandato dai nodi edge, </w:t>
       </w:r>
       <w:proofErr w:type="spellStart"/>
       <w:r>
@@ -6552,24 +6456,6 @@
       </w:r>
     </w:p>
     <w:p>
-      <w:pPr>
-        <w:rPr>
-          <w:rFonts w:eastAsiaTheme="majorEastAsia" w:cstheme="majorBidi"/>
-          <w:color w:val="000000" w:themeColor="text1"/>
-          <w:sz w:val="56"/>
-          <w:szCs w:val="26"/>
-        </w:rPr>
-      </w:pPr>
-      <w:r>
-        <w:t>Ping-Echo</w:t>
-      </w:r>
-    </w:p>
-    <w:p>
-      <w:r>
-        <w:t>TODO</w:t>
-      </w:r>
-    </w:p>
-    <w:p>
       <w:r>
         <w:br w:type="page"/>
       </w:r>
@@ -6586,6 +6472,7 @@
         <w:rPr>
           <w:rFonts w:eastAsiaTheme="minorHAnsi"/>
         </w:rPr>
+        <w:lastRenderedPageBreak/>
         <w:t>User-Stories</w:t>
       </w:r>
       <w:bookmarkEnd w:id="11"/>
@@ -6857,6 +6744,7 @@
         <w:ind w:left="1560"/>
       </w:pPr>
       <w:r>
+        <w:lastRenderedPageBreak/>
         <w:t>Come nodo edge, voglio essere in grado di mandare messaggi ad un indirizzo di rete assegnato in modo da avvisare che l’application server è malfunzionante.(E)</w:t>
       </w:r>
     </w:p>
@@ -7043,6 +6931,7 @@
         <w:ind w:left="1560"/>
       </w:pPr>
       <w:r>
+        <w:lastRenderedPageBreak/>
         <w:t>Come application server, voglio poter inviare un messaggio di allerta in modo da notificare il malfunzionamento di un nodo edge e comunicare i suoi dati. (E)</w:t>
       </w:r>
     </w:p>
@@ -7056,13 +6945,11 @@
         <w:t>L</w:t>
       </w:r>
       <w:r>
-        <w:t xml:space="preserve">ato </w:t>
-      </w:r>
-      <w:proofErr w:type="spellStart"/>
-      <w:r>
-        <w:t>watchdoge</w:t>
-      </w:r>
-      <w:proofErr w:type="spellEnd"/>
+        <w:t>ato watchd</w:t>
+      </w:r>
+      <w:r>
+        <w:t>og</w:t>
+      </w:r>
       <w:r>
         <w:t>:</w:t>
       </w:r>
@@ -7105,6 +6992,7 @@
       </w:pPr>
       <w:bookmarkStart w:id="15" w:name="_Toc96548340"/>
       <w:r>
+        <w:lastRenderedPageBreak/>
         <w:t>Deployment Diagram</w:t>
       </w:r>
       <w:bookmarkEnd w:id="15"/>
@@ -7307,6 +7195,7 @@
       </w:pPr>
       <w:bookmarkStart w:id="18" w:name="_Toc96548342"/>
       <w:r>
+        <w:lastRenderedPageBreak/>
         <w:t>Deployment Diagram UML</w:t>
       </w:r>
       <w:bookmarkEnd w:id="18"/>
@@ -7497,6 +7386,7 @@
       </w:r>
       <w:bookmarkStart w:id="19" w:name="_Toc96548343"/>
       <w:r>
+        <w:lastRenderedPageBreak/>
         <w:t>Iterazione 1</w:t>
       </w:r>
       <w:bookmarkEnd w:id="19"/>
@@ -7555,7 +7445,6 @@
       <w:r>
         <w:t xml:space="preserve">Component </w:t>
       </w:r>
-      <w:proofErr w:type="spellStart"/>
       <w:r>
         <w:t>d</w:t>
       </w:r>
@@ -7563,7 +7452,6 @@
         <w:t>iagram</w:t>
       </w:r>
       <w:bookmarkEnd w:id="20"/>
-      <w:proofErr w:type="spellEnd"/>
     </w:p>
     <w:p>
       <w:r>
@@ -7638,9 +7526,9 @@
       </w:pPr>
       <w:bookmarkStart w:id="21" w:name="_Toc96548345"/>
       <w:r>
+        <w:lastRenderedPageBreak/>
         <w:t xml:space="preserve">Class </w:t>
       </w:r>
-      <w:proofErr w:type="spellStart"/>
       <w:r>
         <w:t>d</w:t>
       </w:r>
@@ -7648,7 +7536,6 @@
         <w:t>iagram</w:t>
       </w:r>
       <w:bookmarkEnd w:id="21"/>
-      <w:proofErr w:type="spellEnd"/>
     </w:p>
     <w:p>
       <w:r>
@@ -7719,6 +7606,7 @@
       </w:pPr>
       <w:bookmarkStart w:id="22" w:name="_Toc96548346"/>
       <w:r>
+        <w:lastRenderedPageBreak/>
         <w:t>Iterazione 2</w:t>
       </w:r>
       <w:bookmarkEnd w:id="22"/>
@@ -7733,7 +7621,15 @@
       </w:r>
       <w:proofErr w:type="spellEnd"/>
       <w:r>
-        <w:t>. In particolare si è implementato il</w:t>
+        <w:t xml:space="preserve">. </w:t>
+      </w:r>
+      <w:proofErr w:type="gramStart"/>
+      <w:r>
+        <w:t>In particolare</w:t>
+      </w:r>
+      <w:proofErr w:type="gramEnd"/>
+      <w:r>
+        <w:t xml:space="preserve"> si è implementato il</w:t>
       </w:r>
       <w:r>
         <w:t xml:space="preserve"> funzionamento di un </w:t>
@@ -7760,14 +7656,9 @@
       </w:pPr>
       <w:bookmarkStart w:id="23" w:name="_Toc96548347"/>
       <w:r>
-        <w:t xml:space="preserve">Component </w:t>
-      </w:r>
-      <w:proofErr w:type="spellStart"/>
-      <w:r>
-        <w:t>diagram</w:t>
+        <w:t>Component diagram</w:t>
       </w:r>
       <w:bookmarkEnd w:id="23"/>
-      <w:proofErr w:type="spellEnd"/>
     </w:p>
     <w:p>
       <w:r>
@@ -7908,15 +7799,7 @@
       </w:r>
       <w:proofErr w:type="spellEnd"/>
       <w:r>
-        <w:t xml:space="preserve">  per scambiare dati con </w:t>
-      </w:r>
-      <w:proofErr w:type="spellStart"/>
-      <w:r>
-        <w:t>l’application</w:t>
-      </w:r>
-      <w:proofErr w:type="spellEnd"/>
-      <w:r>
-        <w:t xml:space="preserve"> server appoggiandosi sull’interfaccia </w:t>
+        <w:t xml:space="preserve">  per scambiare dati con l’application server appoggiandosi sull’interfaccia </w:t>
       </w:r>
       <w:proofErr w:type="spellStart"/>
       <w:r>
@@ -7942,9 +7825,9 @@
       </w:pPr>
       <w:bookmarkStart w:id="24" w:name="_Toc96548348"/>
       <w:r>
+        <w:lastRenderedPageBreak/>
         <w:t xml:space="preserve">Class </w:t>
       </w:r>
-      <w:proofErr w:type="spellStart"/>
       <w:r>
         <w:t>d</w:t>
       </w:r>
@@ -7952,7 +7835,6 @@
         <w:t>iagram</w:t>
       </w:r>
       <w:bookmarkEnd w:id="24"/>
-      <w:proofErr w:type="spellEnd"/>
     </w:p>
     <w:p>
       <w:pPr>
@@ -8365,6 +8247,7 @@
       </w:pPr>
       <w:bookmarkStart w:id="25" w:name="_Toc96548349"/>
       <w:r>
+        <w:lastRenderedPageBreak/>
         <w:t>Iterazione 3</w:t>
       </w:r>
       <w:bookmarkEnd w:id="25"/>
@@ -8422,14 +8305,9 @@
       </w:pPr>
       <w:bookmarkStart w:id="26" w:name="_Toc96548350"/>
       <w:r>
-        <w:t xml:space="preserve">Component </w:t>
-      </w:r>
-      <w:proofErr w:type="spellStart"/>
-      <w:r>
-        <w:t>diagram</w:t>
+        <w:t>Component diagram</w:t>
       </w:r>
       <w:bookmarkEnd w:id="26"/>
-      <w:proofErr w:type="spellEnd"/>
     </w:p>
     <w:p>
       <w:r>
@@ -8460,10 +8338,12 @@
         <w:t xml:space="preserve">: ciò è stato fatto tramite una sottocomponente </w:t>
       </w:r>
       <w:proofErr w:type="spellStart"/>
+      <w:proofErr w:type="gramStart"/>
       <w:r>
         <w:t>WatchdogLoraCommunication</w:t>
       </w:r>
       <w:proofErr w:type="spellEnd"/>
+      <w:proofErr w:type="gramEnd"/>
       <w:r>
         <w:t xml:space="preserve"> la quale scambia dati con l’</w:t>
       </w:r>
@@ -8608,6 +8488,7 @@
         <w:rPr>
           <w:noProof/>
         </w:rPr>
+        <w:lastRenderedPageBreak/>
         <mc:AlternateContent>
           <mc:Choice Requires="wpg">
             <w:drawing>
@@ -8746,14 +8627,10 @@
       </w:pPr>
       <w:bookmarkStart w:id="27" w:name="_Toc96548351"/>
       <w:r>
-        <w:t xml:space="preserve">Class </w:t>
-      </w:r>
-      <w:proofErr w:type="spellStart"/>
-      <w:r>
-        <w:t>diagram</w:t>
+        <w:lastRenderedPageBreak/>
+        <w:t>Class diagram</w:t>
       </w:r>
       <w:bookmarkEnd w:id="27"/>
-      <w:proofErr w:type="spellEnd"/>
     </w:p>
     <w:p>
       <w:r>
@@ -9119,6 +8996,7 @@
       </w:pPr>
       <w:bookmarkStart w:id="28" w:name="_Toc96548352"/>
       <w:r>
+        <w:lastRenderedPageBreak/>
         <w:t>Iterazione 4</w:t>
       </w:r>
       <w:bookmarkEnd w:id="28"/>
@@ -9158,16 +9036,7 @@
       </w:r>
       <w:proofErr w:type="spellEnd"/>
       <w:r>
-        <w:t xml:space="preserve"> goal d</w:t>
-      </w:r>
-      <w:r>
-        <w:t>i</w:t>
-      </w:r>
-      <w:r>
-        <w:t xml:space="preserve"> configurazione per allungare il ciclo di vita dei watchdog</w:t>
-      </w:r>
-      <w:r>
-        <w:t>.</w:t>
+        <w:t xml:space="preserve"> goal di configurazione per allungare il ciclo di vita dei watchdog.</w:t>
       </w:r>
     </w:p>
     <w:p/>
@@ -9189,15 +9058,7 @@
     </w:p>
     <w:p>
       <w:r>
-        <w:t xml:space="preserve">Rispetto al component </w:t>
-      </w:r>
-      <w:proofErr w:type="spellStart"/>
-      <w:r>
-        <w:t>diagram</w:t>
-      </w:r>
-      <w:proofErr w:type="spellEnd"/>
-      <w:r>
-        <w:t xml:space="preserve"> d</w:t>
+        <w:t>Rispetto al component diagram d</w:t>
       </w:r>
       <w:r>
         <w:t>ell’iterazione precedente sono stati dettagliati tre componenti:</w:t>
@@ -9394,10 +9255,7 @@
       </w:r>
       <w:proofErr w:type="spellStart"/>
       <w:r>
-        <w:t>EdgeNode</w:t>
-      </w:r>
-      <w:r>
-        <w:t>Subscriber</w:t>
+        <w:t>EdgeNodeSubscriber</w:t>
       </w:r>
       <w:proofErr w:type="spellEnd"/>
       <w:r>
@@ -9474,10 +9332,7 @@
       </w:r>
       <w:proofErr w:type="spellStart"/>
       <w:r>
-        <w:t>AppServer</w:t>
-      </w:r>
-      <w:r>
-        <w:t>Publisher</w:t>
+        <w:t>AppServerPublisher</w:t>
       </w:r>
       <w:proofErr w:type="spellEnd"/>
       <w:r>
@@ -9485,10 +9340,7 @@
       </w:r>
       <w:proofErr w:type="spellStart"/>
       <w:r>
-        <w:t>AppServer</w:t>
-      </w:r>
-      <w:r>
-        <w:t>Subscriber</w:t>
+        <w:t>AppServerSubscriber</w:t>
       </w:r>
       <w:proofErr w:type="spellEnd"/>
       <w:r>
@@ -9555,6 +9407,7 @@
         <w:rPr>
           <w:noProof/>
         </w:rPr>
+        <w:lastRenderedPageBreak/>
         <mc:AlternateContent>
           <mc:Choice Requires="wpg">
             <w:drawing>
@@ -9747,14 +9600,10 @@
       </w:pPr>
       <w:bookmarkStart w:id="30" w:name="_Toc96548354"/>
       <w:r>
-        <w:t xml:space="preserve">Class </w:t>
-      </w:r>
-      <w:proofErr w:type="spellStart"/>
-      <w:r>
-        <w:t>diagram</w:t>
+        <w:lastRenderedPageBreak/>
+        <w:t>Class diagram</w:t>
       </w:r>
       <w:bookmarkEnd w:id="30"/>
-      <w:proofErr w:type="spellEnd"/>
     </w:p>
     <w:p>
       <w:r>
@@ -9797,16 +9646,7 @@
       </w:r>
       <w:proofErr w:type="spellEnd"/>
       <w:r>
-        <w:t xml:space="preserve"> nella quale sono </w:t>
-      </w:r>
-      <w:r>
-        <w:t>e</w:t>
-      </w:r>
-      <w:r>
-        <w:t xml:space="preserve">sposti </w:t>
-      </w:r>
-      <w:r>
-        <w:t xml:space="preserve">due metodi che permettono </w:t>
+        <w:t xml:space="preserve"> nella quale sono esposti due metodi che permettono </w:t>
       </w:r>
       <w:proofErr w:type="spellStart"/>
       <w:r>
@@ -9838,17 +9678,11 @@
       </w:r>
       <w:proofErr w:type="spellStart"/>
       <w:r>
-        <w:t>d</w:t>
-      </w:r>
-      <w:r>
-        <w:t>ell’application</w:t>
-      </w:r>
-      <w:proofErr w:type="spellEnd"/>
-      <w:r>
-        <w:t xml:space="preserve"> server </w:t>
-      </w:r>
-      <w:r>
-        <w:t xml:space="preserve">ed i metodi dell’interfaccia </w:t>
+        <w:t>dell’application</w:t>
+      </w:r>
+      <w:proofErr w:type="spellEnd"/>
+      <w:r>
+        <w:t xml:space="preserve"> server ed i metodi dell’interfaccia </w:t>
       </w:r>
       <w:proofErr w:type="spellStart"/>
       <w:r>
@@ -9856,18 +9690,7 @@
       </w:r>
       <w:proofErr w:type="spellEnd"/>
       <w:r>
-        <w:t xml:space="preserve">. </w:t>
-      </w:r>
-      <w:r>
-        <w:t xml:space="preserve">In questo modo </w:t>
-      </w:r>
-      <w:proofErr w:type="spellStart"/>
-      <w:r>
-        <w:t>l’application</w:t>
-      </w:r>
-      <w:proofErr w:type="spellEnd"/>
-      <w:r>
-        <w:t xml:space="preserve"> server può mandare dati a tutti i componenti della rete passando attraverso il broker MQTT</w:t>
+        <w:t>. In questo modo l’application server può mandare dati a tutti i componenti della rete passando attraverso il broker MQTT</w:t>
       </w:r>
     </w:p>
     <w:p/>
@@ -10090,6 +9913,7 @@
       </w:pPr>
       <w:bookmarkStart w:id="32" w:name="_Toc96548356"/>
       <w:r>
+        <w:lastRenderedPageBreak/>
         <w:t>Iterazione 5</w:t>
       </w:r>
       <w:bookmarkEnd w:id="32"/>
@@ -11468,17 +11292,16 @@
   <w:abstractNum w:abstractNumId="12" w15:restartNumberingAfterBreak="0">
     <w:nsid w:val="664A667A"/>
     <w:multiLevelType w:val="hybridMultilevel"/>
-    <w:tmpl w:val="B4FA859E"/>
-    <w:lvl w:ilvl="0" w:tplc="04100001">
-      <w:start w:val="1"/>
+    <w:tmpl w:val="D00C1916"/>
+    <w:lvl w:ilvl="0" w:tplc="00E6F754">
       <w:numFmt w:val="bullet"/>
-      <w:lvlText w:val=""/>
+      <w:lvlText w:val="-"/>
       <w:lvlJc w:val="left"/>
       <w:pPr>
         <w:ind w:left="720" w:hanging="360"/>
       </w:pPr>
       <w:rPr>
-        <w:rFonts w:ascii="Symbol" w:hAnsi="Symbol" w:hint="default"/>
+        <w:rFonts w:ascii="Times New Roman" w:eastAsiaTheme="minorHAnsi" w:hAnsi="Times New Roman" w:cs="Times New Roman" w:hint="default"/>
       </w:rPr>
     </w:lvl>
     <w:lvl w:ilvl="1" w:tplc="04100003" w:tentative="1">

</xml_diff>